<commit_message>
1st change by user1
</commit_message>
<xml_diff>
--- a/Snapshot of http.docx
+++ b/Snapshot of http.docx
@@ -21,6 +21,8 @@
           <w:noProof/>
         </w:rPr>
       </w:pPr>
+      <w:bookmarkStart w:id="0" w:name="_GoBack"/>
+      <w:bookmarkEnd w:id="0"/>
     </w:p>
     <w:p>
       <w:pPr>
@@ -995,8 +997,6 @@
           </wp:inline>
         </w:drawing>
       </w:r>
-      <w:bookmarkStart w:id="0" w:name="_GoBack"/>
-      <w:bookmarkEnd w:id="0"/>
     </w:p>
     <w:p/>
     <w:p>

</xml_diff>